<commit_message>
Updated technical design and game design documents
</commit_message>
<xml_diff>
--- a/Documentation/Technical Design.docx
+++ b/Documentation/Technical Design.docx
@@ -15,7 +15,7 @@
       <w:pPr>
         <w:pStyle w:val="Heading1"/>
       </w:pPr>
-      <w:bookmarkStart w:id="0" w:name="_Toc160728056"/>
+      <w:bookmarkStart w:id="0" w:name="_Toc163402833"/>
       <w:r>
         <w:t>Title Page</w:t>
       </w:r>
@@ -25,7 +25,7 @@
       <w:pPr>
         <w:pStyle w:val="Heading1"/>
       </w:pPr>
-      <w:bookmarkStart w:id="1" w:name="_Toc160728057"/>
+      <w:bookmarkStart w:id="1" w:name="_Toc163402834"/>
       <w:r>
         <w:t>Document History</w:t>
       </w:r>
@@ -189,7 +189,7 @@
       <w:pPr>
         <w:pStyle w:val="Heading1"/>
       </w:pPr>
-      <w:bookmarkStart w:id="2" w:name="_Toc160728058"/>
+      <w:bookmarkStart w:id="2" w:name="_Toc163402835"/>
       <w:r>
         <w:t>Table of Contents</w:t>
       </w:r>
@@ -197,6 +197,12 @@
     </w:p>
     <w:sdt>
       <w:sdtPr>
+        <w:rPr>
+          <w:rFonts w:asciiTheme="minorHAnsi" w:eastAsiaTheme="minorHAnsi" w:hAnsiTheme="minorHAnsi" w:cstheme="minorBidi"/>
+          <w:color w:val="auto"/>
+          <w:sz w:val="22"/>
+          <w:szCs w:val="22"/>
+        </w:rPr>
         <w:id w:val="134382633"/>
         <w:docPartObj>
           <w:docPartGallery w:val="Table of Contents"/>
@@ -205,13 +211,9 @@
       </w:sdtPr>
       <w:sdtEndPr>
         <w:rPr>
-          <w:rFonts w:asciiTheme="minorHAnsi" w:eastAsiaTheme="minorHAnsi" w:hAnsiTheme="minorHAnsi" w:cstheme="minorBidi"/>
           <w:b/>
           <w:bCs/>
           <w:noProof/>
-          <w:color w:val="auto"/>
-          <w:sz w:val="22"/>
-          <w:szCs w:val="22"/>
         </w:rPr>
       </w:sdtEndPr>
       <w:sdtContent>
@@ -231,7 +233,13 @@
               <w:tab w:val="right" w:leader="dot" w:pos="9350"/>
             </w:tabs>
             <w:rPr>
+              <w:rFonts w:eastAsiaTheme="minorEastAsia"/>
               <w:noProof/>
+              <w:kern w:val="2"/>
+              <w:sz w:val="24"/>
+              <w:szCs w:val="24"/>
+              <w:lang w:val="en-CA" w:eastAsia="en-CA"/>
+              <w14:ligatures w14:val="standardContextual"/>
             </w:rPr>
           </w:pPr>
           <w:r>
@@ -243,7 +251,7 @@
           <w:r>
             <w:fldChar w:fldCharType="separate"/>
           </w:r>
-          <w:hyperlink w:anchor="_Toc160728056" w:history="1">
+          <w:hyperlink w:anchor="_Toc163402833" w:history="1">
             <w:r>
               <w:rPr>
                 <w:rStyle w:val="Hyperlink"/>
@@ -253,7 +261,13 @@
             </w:r>
             <w:r>
               <w:rPr>
-                <w:noProof/>
+                <w:rFonts w:eastAsiaTheme="minorEastAsia"/>
+                <w:noProof/>
+                <w:kern w:val="2"/>
+                <w:sz w:val="24"/>
+                <w:szCs w:val="24"/>
+                <w:lang w:val="en-CA" w:eastAsia="en-CA"/>
+                <w14:ligatures w14:val="standardContextual"/>
               </w:rPr>
               <w:tab/>
             </w:r>
@@ -283,7 +297,7 @@
                 <w:noProof/>
                 <w:webHidden/>
               </w:rPr>
-              <w:instrText xml:space="preserve"> PAGEREF _Toc160728056 \h </w:instrText>
+              <w:instrText xml:space="preserve"> PAGEREF _Toc163402833 \h </w:instrText>
             </w:r>
             <w:r>
               <w:rPr>
@@ -322,10 +336,16 @@
               <w:tab w:val="right" w:leader="dot" w:pos="9350"/>
             </w:tabs>
             <w:rPr>
+              <w:rFonts w:eastAsiaTheme="minorEastAsia"/>
               <w:noProof/>
+              <w:kern w:val="2"/>
+              <w:sz w:val="24"/>
+              <w:szCs w:val="24"/>
+              <w:lang w:val="en-CA" w:eastAsia="en-CA"/>
+              <w14:ligatures w14:val="standardContextual"/>
             </w:rPr>
           </w:pPr>
-          <w:hyperlink w:anchor="_Toc160728057" w:history="1">
+          <w:hyperlink w:anchor="_Toc163402834" w:history="1">
             <w:r>
               <w:rPr>
                 <w:rStyle w:val="Hyperlink"/>
@@ -335,7 +355,13 @@
             </w:r>
             <w:r>
               <w:rPr>
-                <w:noProof/>
+                <w:rFonts w:eastAsiaTheme="minorEastAsia"/>
+                <w:noProof/>
+                <w:kern w:val="2"/>
+                <w:sz w:val="24"/>
+                <w:szCs w:val="24"/>
+                <w:lang w:val="en-CA" w:eastAsia="en-CA"/>
+                <w14:ligatures w14:val="standardContextual"/>
               </w:rPr>
               <w:tab/>
             </w:r>
@@ -365,7 +391,7 @@
                 <w:noProof/>
                 <w:webHidden/>
               </w:rPr>
-              <w:instrText xml:space="preserve"> PAGEREF _Toc160728057 \h </w:instrText>
+              <w:instrText xml:space="preserve"> PAGEREF _Toc163402834 \h </w:instrText>
             </w:r>
             <w:r>
               <w:rPr>
@@ -404,10 +430,16 @@
               <w:tab w:val="right" w:leader="dot" w:pos="9350"/>
             </w:tabs>
             <w:rPr>
+              <w:rFonts w:eastAsiaTheme="minorEastAsia"/>
               <w:noProof/>
+              <w:kern w:val="2"/>
+              <w:sz w:val="24"/>
+              <w:szCs w:val="24"/>
+              <w:lang w:val="en-CA" w:eastAsia="en-CA"/>
+              <w14:ligatures w14:val="standardContextual"/>
             </w:rPr>
           </w:pPr>
-          <w:hyperlink w:anchor="_Toc160728058" w:history="1">
+          <w:hyperlink w:anchor="_Toc163402835" w:history="1">
             <w:r>
               <w:rPr>
                 <w:rStyle w:val="Hyperlink"/>
@@ -417,7 +449,13 @@
             </w:r>
             <w:r>
               <w:rPr>
-                <w:noProof/>
+                <w:rFonts w:eastAsiaTheme="minorEastAsia"/>
+                <w:noProof/>
+                <w:kern w:val="2"/>
+                <w:sz w:val="24"/>
+                <w:szCs w:val="24"/>
+                <w:lang w:val="en-CA" w:eastAsia="en-CA"/>
+                <w14:ligatures w14:val="standardContextual"/>
               </w:rPr>
               <w:tab/>
             </w:r>
@@ -447,7 +485,7 @@
                 <w:noProof/>
                 <w:webHidden/>
               </w:rPr>
-              <w:instrText xml:space="preserve"> PAGEREF _Toc160728058 \h </w:instrText>
+              <w:instrText xml:space="preserve"> PAGEREF _Toc163402835 \h </w:instrText>
             </w:r>
             <w:r>
               <w:rPr>
@@ -486,10 +524,16 @@
               <w:tab w:val="right" w:leader="dot" w:pos="9350"/>
             </w:tabs>
             <w:rPr>
+              <w:rFonts w:eastAsiaTheme="minorEastAsia"/>
               <w:noProof/>
+              <w:kern w:val="2"/>
+              <w:sz w:val="24"/>
+              <w:szCs w:val="24"/>
+              <w:lang w:val="en-CA" w:eastAsia="en-CA"/>
+              <w14:ligatures w14:val="standardContextual"/>
             </w:rPr>
           </w:pPr>
-          <w:hyperlink w:anchor="_Toc160728059" w:history="1">
+          <w:hyperlink w:anchor="_Toc163402836" w:history="1">
             <w:r>
               <w:rPr>
                 <w:rStyle w:val="Hyperlink"/>
@@ -499,7 +543,13 @@
             </w:r>
             <w:r>
               <w:rPr>
-                <w:noProof/>
+                <w:rFonts w:eastAsiaTheme="minorEastAsia"/>
+                <w:noProof/>
+                <w:kern w:val="2"/>
+                <w:sz w:val="24"/>
+                <w:szCs w:val="24"/>
+                <w:lang w:val="en-CA" w:eastAsia="en-CA"/>
+                <w14:ligatures w14:val="standardContextual"/>
               </w:rPr>
               <w:tab/>
             </w:r>
@@ -529,7 +579,7 @@
                 <w:noProof/>
                 <w:webHidden/>
               </w:rPr>
-              <w:instrText xml:space="preserve"> PAGEREF _Toc160728059 \h </w:instrText>
+              <w:instrText xml:space="preserve"> PAGEREF _Toc163402836 \h </w:instrText>
             </w:r>
             <w:r>
               <w:rPr>
@@ -549,7 +599,7 @@
                 <w:noProof/>
                 <w:webHidden/>
               </w:rPr>
-              <w:t>1</w:t>
+              <w:t>2</w:t>
             </w:r>
             <w:r>
               <w:rPr>
@@ -568,10 +618,16 @@
               <w:tab w:val="right" w:leader="dot" w:pos="9350"/>
             </w:tabs>
             <w:rPr>
+              <w:rFonts w:eastAsiaTheme="minorEastAsia"/>
               <w:noProof/>
+              <w:kern w:val="2"/>
+              <w:sz w:val="24"/>
+              <w:szCs w:val="24"/>
+              <w:lang w:val="en-CA" w:eastAsia="en-CA"/>
+              <w14:ligatures w14:val="standardContextual"/>
             </w:rPr>
           </w:pPr>
-          <w:hyperlink w:anchor="_Toc160728060" w:history="1">
+          <w:hyperlink w:anchor="_Toc163402837" w:history="1">
             <w:r>
               <w:rPr>
                 <w:rStyle w:val="Hyperlink"/>
@@ -581,7 +637,13 @@
             </w:r>
             <w:r>
               <w:rPr>
-                <w:noProof/>
+                <w:rFonts w:eastAsiaTheme="minorEastAsia"/>
+                <w:noProof/>
+                <w:kern w:val="2"/>
+                <w:sz w:val="24"/>
+                <w:szCs w:val="24"/>
+                <w:lang w:val="en-CA" w:eastAsia="en-CA"/>
+                <w14:ligatures w14:val="standardContextual"/>
               </w:rPr>
               <w:tab/>
             </w:r>
@@ -611,7 +673,7 @@
                 <w:noProof/>
                 <w:webHidden/>
               </w:rPr>
-              <w:instrText xml:space="preserve"> PAGEREF _Toc160728060 \h </w:instrText>
+              <w:instrText xml:space="preserve"> PAGEREF _Toc163402837 \h </w:instrText>
             </w:r>
             <w:r>
               <w:rPr>
@@ -631,7 +693,7 @@
                 <w:noProof/>
                 <w:webHidden/>
               </w:rPr>
-              <w:t>1</w:t>
+              <w:t>2</w:t>
             </w:r>
             <w:r>
               <w:rPr>
@@ -650,10 +712,16 @@
               <w:tab w:val="right" w:leader="dot" w:pos="9350"/>
             </w:tabs>
             <w:rPr>
+              <w:rFonts w:eastAsiaTheme="minorEastAsia"/>
               <w:noProof/>
+              <w:kern w:val="2"/>
+              <w:sz w:val="24"/>
+              <w:szCs w:val="24"/>
+              <w:lang w:val="en-CA" w:eastAsia="en-CA"/>
+              <w14:ligatures w14:val="standardContextual"/>
             </w:rPr>
           </w:pPr>
-          <w:hyperlink w:anchor="_Toc160728061" w:history="1">
+          <w:hyperlink w:anchor="_Toc163402838" w:history="1">
             <w:r>
               <w:rPr>
                 <w:rStyle w:val="Hyperlink"/>
@@ -663,7 +731,13 @@
             </w:r>
             <w:r>
               <w:rPr>
-                <w:noProof/>
+                <w:rFonts w:eastAsiaTheme="minorEastAsia"/>
+                <w:noProof/>
+                <w:kern w:val="2"/>
+                <w:sz w:val="24"/>
+                <w:szCs w:val="24"/>
+                <w:lang w:val="en-CA" w:eastAsia="en-CA"/>
+                <w14:ligatures w14:val="standardContextual"/>
               </w:rPr>
               <w:tab/>
             </w:r>
@@ -693,7 +767,7 @@
                 <w:noProof/>
                 <w:webHidden/>
               </w:rPr>
-              <w:instrText xml:space="preserve"> PAGEREF _Toc160728061 \h </w:instrText>
+              <w:instrText xml:space="preserve"> PAGEREF _Toc163402838 \h </w:instrText>
             </w:r>
             <w:r>
               <w:rPr>
@@ -713,7 +787,7 @@
                 <w:noProof/>
                 <w:webHidden/>
               </w:rPr>
-              <w:t>1</w:t>
+              <w:t>2</w:t>
             </w:r>
             <w:r>
               <w:rPr>
@@ -732,10 +806,16 @@
               <w:tab w:val="right" w:leader="dot" w:pos="9350"/>
             </w:tabs>
             <w:rPr>
+              <w:rFonts w:eastAsiaTheme="minorEastAsia"/>
               <w:noProof/>
+              <w:kern w:val="2"/>
+              <w:sz w:val="24"/>
+              <w:szCs w:val="24"/>
+              <w:lang w:val="en-CA" w:eastAsia="en-CA"/>
+              <w14:ligatures w14:val="standardContextual"/>
             </w:rPr>
           </w:pPr>
-          <w:hyperlink w:anchor="_Toc160728062" w:history="1">
+          <w:hyperlink w:anchor="_Toc163402839" w:history="1">
             <w:r>
               <w:rPr>
                 <w:rStyle w:val="Hyperlink"/>
@@ -745,7 +825,13 @@
             </w:r>
             <w:r>
               <w:rPr>
-                <w:noProof/>
+                <w:rFonts w:eastAsiaTheme="minorEastAsia"/>
+                <w:noProof/>
+                <w:kern w:val="2"/>
+                <w:sz w:val="24"/>
+                <w:szCs w:val="24"/>
+                <w:lang w:val="en-CA" w:eastAsia="en-CA"/>
+                <w14:ligatures w14:val="standardContextual"/>
               </w:rPr>
               <w:tab/>
             </w:r>
@@ -775,7 +861,7 @@
                 <w:noProof/>
                 <w:webHidden/>
               </w:rPr>
-              <w:instrText xml:space="preserve"> PAGEREF _Toc160728062 \h </w:instrText>
+              <w:instrText xml:space="preserve"> PAGEREF _Toc163402839 \h </w:instrText>
             </w:r>
             <w:r>
               <w:rPr>
@@ -814,10 +900,16 @@
               <w:tab w:val="right" w:leader="dot" w:pos="9350"/>
             </w:tabs>
             <w:rPr>
+              <w:rFonts w:eastAsiaTheme="minorEastAsia"/>
               <w:noProof/>
+              <w:kern w:val="2"/>
+              <w:sz w:val="24"/>
+              <w:szCs w:val="24"/>
+              <w:lang w:val="en-CA" w:eastAsia="en-CA"/>
+              <w14:ligatures w14:val="standardContextual"/>
             </w:rPr>
           </w:pPr>
-          <w:hyperlink w:anchor="_Toc160728063" w:history="1">
+          <w:hyperlink w:anchor="_Toc163402840" w:history="1">
             <w:r>
               <w:rPr>
                 <w:rStyle w:val="Hyperlink"/>
@@ -827,7 +919,13 @@
             </w:r>
             <w:r>
               <w:rPr>
-                <w:noProof/>
+                <w:rFonts w:eastAsiaTheme="minorEastAsia"/>
+                <w:noProof/>
+                <w:kern w:val="2"/>
+                <w:sz w:val="24"/>
+                <w:szCs w:val="24"/>
+                <w:lang w:val="en-CA" w:eastAsia="en-CA"/>
+                <w14:ligatures w14:val="standardContextual"/>
               </w:rPr>
               <w:tab/>
             </w:r>
@@ -857,7 +955,7 @@
                 <w:noProof/>
                 <w:webHidden/>
               </w:rPr>
-              <w:instrText xml:space="preserve"> PAGEREF _Toc160728063 \h </w:instrText>
+              <w:instrText xml:space="preserve"> PAGEREF _Toc163402840 \h </w:instrText>
             </w:r>
             <w:r>
               <w:rPr>
@@ -896,10 +994,16 @@
               <w:tab w:val="right" w:leader="dot" w:pos="9350"/>
             </w:tabs>
             <w:rPr>
+              <w:rFonts w:eastAsiaTheme="minorEastAsia"/>
               <w:noProof/>
+              <w:kern w:val="2"/>
+              <w:sz w:val="24"/>
+              <w:szCs w:val="24"/>
+              <w:lang w:val="en-CA" w:eastAsia="en-CA"/>
+              <w14:ligatures w14:val="standardContextual"/>
             </w:rPr>
           </w:pPr>
-          <w:hyperlink w:anchor="_Toc160728064" w:history="1">
+          <w:hyperlink w:anchor="_Toc163402841" w:history="1">
             <w:r>
               <w:rPr>
                 <w:rStyle w:val="Hyperlink"/>
@@ -909,7 +1013,13 @@
             </w:r>
             <w:r>
               <w:rPr>
-                <w:noProof/>
+                <w:rFonts w:eastAsiaTheme="minorEastAsia"/>
+                <w:noProof/>
+                <w:kern w:val="2"/>
+                <w:sz w:val="24"/>
+                <w:szCs w:val="24"/>
+                <w:lang w:val="en-CA" w:eastAsia="en-CA"/>
+                <w14:ligatures w14:val="standardContextual"/>
               </w:rPr>
               <w:tab/>
             </w:r>
@@ -939,7 +1049,7 @@
                 <w:noProof/>
                 <w:webHidden/>
               </w:rPr>
-              <w:instrText xml:space="preserve"> PAGEREF _Toc160728064 \h </w:instrText>
+              <w:instrText xml:space="preserve"> PAGEREF _Toc163402841 \h </w:instrText>
             </w:r>
             <w:r>
               <w:rPr>
@@ -959,7 +1069,7 @@
                 <w:noProof/>
                 <w:webHidden/>
               </w:rPr>
-              <w:t>2</w:t>
+              <w:t>3</w:t>
             </w:r>
             <w:r>
               <w:rPr>
@@ -978,10 +1088,16 @@
               <w:tab w:val="right" w:leader="dot" w:pos="9350"/>
             </w:tabs>
             <w:rPr>
+              <w:rFonts w:eastAsiaTheme="minorEastAsia"/>
               <w:noProof/>
+              <w:kern w:val="2"/>
+              <w:sz w:val="24"/>
+              <w:szCs w:val="24"/>
+              <w:lang w:val="en-CA" w:eastAsia="en-CA"/>
+              <w14:ligatures w14:val="standardContextual"/>
             </w:rPr>
           </w:pPr>
-          <w:hyperlink w:anchor="_Toc160728065" w:history="1">
+          <w:hyperlink w:anchor="_Toc163402842" w:history="1">
             <w:r>
               <w:rPr>
                 <w:rStyle w:val="Hyperlink"/>
@@ -991,7 +1107,13 @@
             </w:r>
             <w:r>
               <w:rPr>
-                <w:noProof/>
+                <w:rFonts w:eastAsiaTheme="minorEastAsia"/>
+                <w:noProof/>
+                <w:kern w:val="2"/>
+                <w:sz w:val="24"/>
+                <w:szCs w:val="24"/>
+                <w:lang w:val="en-CA" w:eastAsia="en-CA"/>
+                <w14:ligatures w14:val="standardContextual"/>
               </w:rPr>
               <w:tab/>
             </w:r>
@@ -1021,7 +1143,7 @@
                 <w:noProof/>
                 <w:webHidden/>
               </w:rPr>
-              <w:instrText xml:space="preserve"> PAGEREF _Toc160728065 \h </w:instrText>
+              <w:instrText xml:space="preserve"> PAGEREF _Toc163402842 \h </w:instrText>
             </w:r>
             <w:r>
               <w:rPr>
@@ -1041,7 +1163,7 @@
                 <w:noProof/>
                 <w:webHidden/>
               </w:rPr>
-              <w:t>2</w:t>
+              <w:t>3</w:t>
             </w:r>
             <w:r>
               <w:rPr>
@@ -1060,10 +1182,16 @@
               <w:tab w:val="right" w:leader="dot" w:pos="9350"/>
             </w:tabs>
             <w:rPr>
+              <w:rFonts w:eastAsiaTheme="minorEastAsia"/>
               <w:noProof/>
+              <w:kern w:val="2"/>
+              <w:sz w:val="24"/>
+              <w:szCs w:val="24"/>
+              <w:lang w:val="en-CA" w:eastAsia="en-CA"/>
+              <w14:ligatures w14:val="standardContextual"/>
             </w:rPr>
           </w:pPr>
-          <w:hyperlink w:anchor="_Toc160728066" w:history="1">
+          <w:hyperlink w:anchor="_Toc163402843" w:history="1">
             <w:r>
               <w:rPr>
                 <w:rStyle w:val="Hyperlink"/>
@@ -1073,7 +1201,13 @@
             </w:r>
             <w:r>
               <w:rPr>
-                <w:noProof/>
+                <w:rFonts w:eastAsiaTheme="minorEastAsia"/>
+                <w:noProof/>
+                <w:kern w:val="2"/>
+                <w:sz w:val="24"/>
+                <w:szCs w:val="24"/>
+                <w:lang w:val="en-CA" w:eastAsia="en-CA"/>
+                <w14:ligatures w14:val="standardContextual"/>
               </w:rPr>
               <w:tab/>
             </w:r>
@@ -1103,7 +1237,7 @@
                 <w:noProof/>
                 <w:webHidden/>
               </w:rPr>
-              <w:instrText xml:space="preserve"> PAGEREF _Toc160728066 \h </w:instrText>
+              <w:instrText xml:space="preserve"> PAGEREF _Toc163402843 \h </w:instrText>
             </w:r>
             <w:r>
               <w:rPr>
@@ -1123,7 +1257,7 @@
                 <w:noProof/>
                 <w:webHidden/>
               </w:rPr>
-              <w:t>2</w:t>
+              <w:t>3</w:t>
             </w:r>
             <w:r>
               <w:rPr>
@@ -1142,10 +1276,16 @@
               <w:tab w:val="right" w:leader="dot" w:pos="9350"/>
             </w:tabs>
             <w:rPr>
+              <w:rFonts w:eastAsiaTheme="minorEastAsia"/>
               <w:noProof/>
+              <w:kern w:val="2"/>
+              <w:sz w:val="24"/>
+              <w:szCs w:val="24"/>
+              <w:lang w:val="en-CA" w:eastAsia="en-CA"/>
+              <w14:ligatures w14:val="standardContextual"/>
             </w:rPr>
           </w:pPr>
-          <w:hyperlink w:anchor="_Toc160728067" w:history="1">
+          <w:hyperlink w:anchor="_Toc163402844" w:history="1">
             <w:r>
               <w:rPr>
                 <w:rStyle w:val="Hyperlink"/>
@@ -1155,7 +1295,13 @@
             </w:r>
             <w:r>
               <w:rPr>
-                <w:noProof/>
+                <w:rFonts w:eastAsiaTheme="minorEastAsia"/>
+                <w:noProof/>
+                <w:kern w:val="2"/>
+                <w:sz w:val="24"/>
+                <w:szCs w:val="24"/>
+                <w:lang w:val="en-CA" w:eastAsia="en-CA"/>
+                <w14:ligatures w14:val="standardContextual"/>
               </w:rPr>
               <w:tab/>
             </w:r>
@@ -1185,7 +1331,7 @@
                 <w:noProof/>
                 <w:webHidden/>
               </w:rPr>
-              <w:instrText xml:space="preserve"> PAGEREF _Toc160728067 \h </w:instrText>
+              <w:instrText xml:space="preserve"> PAGEREF _Toc163402844 \h </w:instrText>
             </w:r>
             <w:r>
               <w:rPr>
@@ -1205,7 +1351,7 @@
                 <w:noProof/>
                 <w:webHidden/>
               </w:rPr>
-              <w:t>2</w:t>
+              <w:t>3</w:t>
             </w:r>
             <w:r>
               <w:rPr>
@@ -1224,10 +1370,16 @@
               <w:tab w:val="right" w:leader="dot" w:pos="9350"/>
             </w:tabs>
             <w:rPr>
+              <w:rFonts w:eastAsiaTheme="minorEastAsia"/>
               <w:noProof/>
+              <w:kern w:val="2"/>
+              <w:sz w:val="24"/>
+              <w:szCs w:val="24"/>
+              <w:lang w:val="en-CA" w:eastAsia="en-CA"/>
+              <w14:ligatures w14:val="standardContextual"/>
             </w:rPr>
           </w:pPr>
-          <w:hyperlink w:anchor="_Toc160728068" w:history="1">
+          <w:hyperlink w:anchor="_Toc163402845" w:history="1">
             <w:r>
               <w:rPr>
                 <w:rStyle w:val="Hyperlink"/>
@@ -1237,7 +1389,13 @@
             </w:r>
             <w:r>
               <w:rPr>
-                <w:noProof/>
+                <w:rFonts w:eastAsiaTheme="minorEastAsia"/>
+                <w:noProof/>
+                <w:kern w:val="2"/>
+                <w:sz w:val="24"/>
+                <w:szCs w:val="24"/>
+                <w:lang w:val="en-CA" w:eastAsia="en-CA"/>
+                <w14:ligatures w14:val="standardContextual"/>
               </w:rPr>
               <w:tab/>
             </w:r>
@@ -1267,7 +1425,7 @@
                 <w:noProof/>
                 <w:webHidden/>
               </w:rPr>
-              <w:instrText xml:space="preserve"> PAGEREF _Toc160728068 \h </w:instrText>
+              <w:instrText xml:space="preserve"> PAGEREF _Toc163402845 \h </w:instrText>
             </w:r>
             <w:r>
               <w:rPr>
@@ -1306,10 +1464,16 @@
               <w:tab w:val="right" w:leader="dot" w:pos="9350"/>
             </w:tabs>
             <w:rPr>
+              <w:rFonts w:eastAsiaTheme="minorEastAsia"/>
               <w:noProof/>
+              <w:kern w:val="2"/>
+              <w:sz w:val="24"/>
+              <w:szCs w:val="24"/>
+              <w:lang w:val="en-CA" w:eastAsia="en-CA"/>
+              <w14:ligatures w14:val="standardContextual"/>
             </w:rPr>
           </w:pPr>
-          <w:hyperlink w:anchor="_Toc160728069" w:history="1">
+          <w:hyperlink w:anchor="_Toc163402846" w:history="1">
             <w:r>
               <w:rPr>
                 <w:rStyle w:val="Hyperlink"/>
@@ -1319,7 +1483,13 @@
             </w:r>
             <w:r>
               <w:rPr>
-                <w:noProof/>
+                <w:rFonts w:eastAsiaTheme="minorEastAsia"/>
+                <w:noProof/>
+                <w:kern w:val="2"/>
+                <w:sz w:val="24"/>
+                <w:szCs w:val="24"/>
+                <w:lang w:val="en-CA" w:eastAsia="en-CA"/>
+                <w14:ligatures w14:val="standardContextual"/>
               </w:rPr>
               <w:tab/>
             </w:r>
@@ -1349,7 +1519,7 @@
                 <w:noProof/>
                 <w:webHidden/>
               </w:rPr>
-              <w:instrText xml:space="preserve"> PAGEREF _Toc160728069 \h </w:instrText>
+              <w:instrText xml:space="preserve"> PAGEREF _Toc163402846 \h </w:instrText>
             </w:r>
             <w:r>
               <w:rPr>
@@ -1369,7 +1539,7 @@
                 <w:noProof/>
                 <w:webHidden/>
               </w:rPr>
-              <w:t>3</w:t>
+              <w:t>4</w:t>
             </w:r>
             <w:r>
               <w:rPr>
@@ -1388,10 +1558,16 @@
               <w:tab w:val="right" w:leader="dot" w:pos="9350"/>
             </w:tabs>
             <w:rPr>
+              <w:rFonts w:eastAsiaTheme="minorEastAsia"/>
               <w:noProof/>
+              <w:kern w:val="2"/>
+              <w:sz w:val="24"/>
+              <w:szCs w:val="24"/>
+              <w:lang w:val="en-CA" w:eastAsia="en-CA"/>
+              <w14:ligatures w14:val="standardContextual"/>
             </w:rPr>
           </w:pPr>
-          <w:hyperlink w:anchor="_Toc160728070" w:history="1">
+          <w:hyperlink w:anchor="_Toc163402847" w:history="1">
             <w:r>
               <w:rPr>
                 <w:rStyle w:val="Hyperlink"/>
@@ -1401,7 +1577,13 @@
             </w:r>
             <w:r>
               <w:rPr>
-                <w:noProof/>
+                <w:rFonts w:eastAsiaTheme="minorEastAsia"/>
+                <w:noProof/>
+                <w:kern w:val="2"/>
+                <w:sz w:val="24"/>
+                <w:szCs w:val="24"/>
+                <w:lang w:val="en-CA" w:eastAsia="en-CA"/>
+                <w14:ligatures w14:val="standardContextual"/>
               </w:rPr>
               <w:tab/>
             </w:r>
@@ -1431,7 +1613,7 @@
                 <w:noProof/>
                 <w:webHidden/>
               </w:rPr>
-              <w:instrText xml:space="preserve"> PAGEREF _Toc160728070 \h </w:instrText>
+              <w:instrText xml:space="preserve"> PAGEREF _Toc163402847 \h </w:instrText>
             </w:r>
             <w:r>
               <w:rPr>
@@ -1451,7 +1633,7 @@
                 <w:noProof/>
                 <w:webHidden/>
               </w:rPr>
-              <w:t>4</w:t>
+              <w:t>5</w:t>
             </w:r>
             <w:r>
               <w:rPr>
@@ -1479,8 +1661,9 @@
       <w:pPr>
         <w:pStyle w:val="Heading1"/>
       </w:pPr>
-      <w:bookmarkStart w:id="3" w:name="_Toc160728059"/>
-      <w:r>
+      <w:bookmarkStart w:id="3" w:name="_Toc163402836"/>
+      <w:r>
+        <w:lastRenderedPageBreak/>
         <w:t>Game Summary</w:t>
       </w:r>
       <w:bookmarkEnd w:id="3"/>
@@ -1542,7 +1725,7 @@
       <w:pPr>
         <w:pStyle w:val="Heading1"/>
       </w:pPr>
-      <w:bookmarkStart w:id="4" w:name="_Toc160728060"/>
+      <w:bookmarkStart w:id="4" w:name="_Toc163402837"/>
       <w:r>
         <w:t>Development Environment</w:t>
       </w:r>
@@ -1552,7 +1735,7 @@
       <w:pPr>
         <w:pStyle w:val="Heading2"/>
       </w:pPr>
-      <w:bookmarkStart w:id="5" w:name="_Toc160728061"/>
+      <w:bookmarkStart w:id="5" w:name="_Toc163402838"/>
       <w:r>
         <w:t>Development Hardware</w:t>
       </w:r>
@@ -1603,7 +1786,7 @@
       <w:pPr>
         <w:pStyle w:val="Heading2"/>
       </w:pPr>
-      <w:bookmarkStart w:id="6" w:name="_Toc160728062"/>
+      <w:bookmarkStart w:id="6" w:name="_Toc163402839"/>
       <w:r>
         <w:t>Programming Languages</w:t>
       </w:r>
@@ -1634,7 +1817,7 @@
       <w:pPr>
         <w:pStyle w:val="Heading2"/>
       </w:pPr>
-      <w:bookmarkStart w:id="7" w:name="_Toc160728063"/>
+      <w:bookmarkStart w:id="7" w:name="_Toc163402840"/>
       <w:r>
         <w:t>Development Tools</w:t>
       </w:r>
@@ -1677,7 +1860,6 @@
     </w:p>
     <w:p>
       <w:r>
-        <w:lastRenderedPageBreak/>
         <w:t xml:space="preserve">Free Texture Packer – Created </w:t>
       </w:r>
       <w:proofErr w:type="spellStart"/>
@@ -1696,8 +1878,9 @@
       <w:pPr>
         <w:pStyle w:val="Heading2"/>
       </w:pPr>
-      <w:bookmarkStart w:id="8" w:name="_Toc160728064"/>
-      <w:r>
+      <w:bookmarkStart w:id="8" w:name="_Toc163402841"/>
+      <w:r>
+        <w:lastRenderedPageBreak/>
         <w:t>External Code</w:t>
       </w:r>
       <w:bookmarkEnd w:id="8"/>
@@ -1725,7 +1908,7 @@
       <w:pPr>
         <w:pStyle w:val="Heading2"/>
       </w:pPr>
-      <w:bookmarkStart w:id="9" w:name="_Toc160728065"/>
+      <w:bookmarkStart w:id="9" w:name="_Toc163402842"/>
       <w:r>
         <w:t>Game Engine</w:t>
       </w:r>
@@ -1764,7 +1947,7 @@
       <w:pPr>
         <w:pStyle w:val="Heading1"/>
       </w:pPr>
-      <w:bookmarkStart w:id="10" w:name="_Toc160728066"/>
+      <w:bookmarkStart w:id="10" w:name="_Toc163402843"/>
       <w:r>
         <w:t>Architectural Analysis</w:t>
       </w:r>
@@ -1774,7 +1957,7 @@
       <w:pPr>
         <w:pStyle w:val="Heading2"/>
       </w:pPr>
-      <w:bookmarkStart w:id="11" w:name="_Toc160728067"/>
+      <w:bookmarkStart w:id="11" w:name="_Toc163402844"/>
       <w:r>
         <w:t>Classes</w:t>
       </w:r>
@@ -1807,6 +1990,11 @@
       </w:pPr>
       <w:r>
         <w:t>How it collaborates with other classes</w:t>
+      </w:r>
+    </w:p>
+    <w:p>
+      <w:r>
+        <w:t>I have not implemented any extra classes other than the ones included in the game engine provided.</w:t>
       </w:r>
     </w:p>
     <w:tbl>
@@ -1926,7 +2114,7 @@
       <w:pPr>
         <w:pStyle w:val="Heading2"/>
       </w:pPr>
-      <w:bookmarkStart w:id="12" w:name="_Toc160728068"/>
+      <w:bookmarkStart w:id="12" w:name="_Toc163402845"/>
       <w:r>
         <w:t>Behavioral Analysis</w:t>
       </w:r>
@@ -1960,8 +2148,9 @@
       <w:pPr>
         <w:pStyle w:val="Heading2"/>
       </w:pPr>
-      <w:bookmarkStart w:id="13" w:name="_Toc160728069"/>
-      <w:r>
+      <w:bookmarkStart w:id="13" w:name="_Toc163402846"/>
+      <w:r>
+        <w:lastRenderedPageBreak/>
         <w:t>Game Loop</w:t>
       </w:r>
       <w:bookmarkEnd w:id="13"/>
@@ -1994,7 +2183,6 @@
           </w:tcPr>
           <w:p>
             <w:r>
-              <w:lastRenderedPageBreak/>
               <w:t xml:space="preserve">Steps - </w:t>
             </w:r>
           </w:p>
@@ -2181,7 +2369,10 @@
           </w:tcPr>
           <w:p>
             <w:r>
-              <w:t>Checks the players state, such as for changing animation if they are jumping/walking, etc.</w:t>
+              <w:t>Check the player's</w:t>
+            </w:r>
+            <w:r>
+              <w:t xml:space="preserve"> state, such as for changing animation if they are jumping/walking, etc.</w:t>
             </w:r>
           </w:p>
         </w:tc>
@@ -2204,6 +2395,138 @@
           <w:p>
             <w:r>
               <w:t>Continuously draws the lives, updating when one is lost.</w:t>
+            </w:r>
+          </w:p>
+        </w:tc>
+      </w:tr>
+      <w:tr>
+        <w:tc>
+          <w:tcPr>
+            <w:tcW w:w="4788" w:type="dxa"/>
+          </w:tcPr>
+          <w:p>
+            <w:r>
+              <w:t>Checks the boss’s states</w:t>
+            </w:r>
+          </w:p>
+        </w:tc>
+        <w:tc>
+          <w:tcPr>
+            <w:tcW w:w="4788" w:type="dxa"/>
+          </w:tcPr>
+          <w:p>
+            <w:r>
+              <w:t>Checks the boss’s state, to see what kind of animation is needed to be played.</w:t>
+            </w:r>
+          </w:p>
+        </w:tc>
+      </w:tr>
+      <w:tr>
+        <w:tc>
+          <w:tcPr>
+            <w:tcW w:w="4788" w:type="dxa"/>
+          </w:tcPr>
+          <w:p>
+            <w:r>
+              <w:t>Keeps boss in bounds</w:t>
+            </w:r>
+          </w:p>
+        </w:tc>
+        <w:tc>
+          <w:tcPr>
+            <w:tcW w:w="4788" w:type="dxa"/>
+          </w:tcPr>
+          <w:p>
+            <w:r>
+              <w:t>Ensures the boss cannot leave the world's bounds</w:t>
+            </w:r>
+          </w:p>
+        </w:tc>
+      </w:tr>
+      <w:tr>
+        <w:tc>
+          <w:tcPr>
+            <w:tcW w:w="4788" w:type="dxa"/>
+          </w:tcPr>
+          <w:p>
+            <w:r>
+              <w:t>Enemy attacks</w:t>
+            </w:r>
+          </w:p>
+        </w:tc>
+        <w:tc>
+          <w:tcPr>
+            <w:tcW w:w="4788" w:type="dxa"/>
+          </w:tcPr>
+          <w:p>
+            <w:r>
+              <w:t>Manages when the enemies attack and keeps track of a timer for when their cooldown is finished.</w:t>
+            </w:r>
+          </w:p>
+        </w:tc>
+      </w:tr>
+      <w:tr>
+        <w:tc>
+          <w:tcPr>
+            <w:tcW w:w="4788" w:type="dxa"/>
+          </w:tcPr>
+          <w:p>
+            <w:r>
+              <w:t xml:space="preserve">Manages the boss battle </w:t>
+            </w:r>
+          </w:p>
+        </w:tc>
+        <w:tc>
+          <w:tcPr>
+            <w:tcW w:w="4788" w:type="dxa"/>
+          </w:tcPr>
+          <w:p>
+            <w:r>
+              <w:t>Checks for the players position to see when to spawn the boss and pan to its position</w:t>
+            </w:r>
+          </w:p>
+        </w:tc>
+      </w:tr>
+      <w:tr>
+        <w:tc>
+          <w:tcPr>
+            <w:tcW w:w="4788" w:type="dxa"/>
+          </w:tcPr>
+          <w:p>
+            <w:r>
+              <w:t>Manages powerups</w:t>
+            </w:r>
+          </w:p>
+        </w:tc>
+        <w:tc>
+          <w:tcPr>
+            <w:tcW w:w="4788" w:type="dxa"/>
+          </w:tcPr>
+          <w:p>
+            <w:r>
+              <w:t>Manages powerups timers and effects and checking when the effects should be removed</w:t>
+            </w:r>
+          </w:p>
+        </w:tc>
+      </w:tr>
+      <w:tr>
+        <w:tc>
+          <w:tcPr>
+            <w:tcW w:w="4788" w:type="dxa"/>
+          </w:tcPr>
+          <w:p>
+            <w:r>
+              <w:t>Manages the fade to black</w:t>
+            </w:r>
+          </w:p>
+        </w:tc>
+        <w:tc>
+          <w:tcPr>
+            <w:tcW w:w="4788" w:type="dxa"/>
+          </w:tcPr>
+          <w:p>
+            <w:r>
+              <w:t>At the end of the level, the screen fades to black to show the end, this manages when it should do it and changing the alpha of the overlay</w:t>
             </w:r>
           </w:p>
         </w:tc>
@@ -2218,8 +2541,9 @@
       <w:pPr>
         <w:pStyle w:val="Heading1"/>
       </w:pPr>
-      <w:bookmarkStart w:id="14" w:name="_Toc160728070"/>
-      <w:r>
+      <w:bookmarkStart w:id="14" w:name="_Toc163402847"/>
+      <w:r>
+        <w:lastRenderedPageBreak/>
         <w:t>Technical Risks</w:t>
       </w:r>
       <w:bookmarkEnd w:id="14"/>

</xml_diff>